<commit_message>
Protótipos nos UC001, UC002, UC003, UC004
</commit_message>
<xml_diff>
--- a/Documentos - ORPHA/Documentação/Módulo 01/Documento de Especificação de Casos de Uso/DECU-UC001.docx
+++ b/Documentos - ORPHA/Documentação/Módulo 01/Documento de Especificação de Casos de Uso/DECU-UC001.docx
@@ -2117,6 +2117,7 @@
                 <w:szCs w:val="20"/>
               </w:rPr>
             </w:pPr>
+            <w:proofErr w:type="gramStart"/>
             <w:r>
               <w:rPr>
                 <w:b w:val="0"/>
@@ -2131,7 +2132,16 @@
                 <w:sz w:val="20"/>
                 <w:szCs w:val="20"/>
               </w:rPr>
-              <w:t>iretor(a)</w:t>
+              <w:t>iretor(</w:t>
+            </w:r>
+            <w:proofErr w:type="gramEnd"/>
+            <w:r>
+              <w:rPr>
+                <w:b w:val="0"/>
+                <w:sz w:val="20"/>
+                <w:szCs w:val="20"/>
+              </w:rPr>
+              <w:t>a)</w:t>
             </w:r>
           </w:p>
         </w:tc>
@@ -2177,7 +2187,25 @@
                 <w:sz w:val="20"/>
                 <w:szCs w:val="20"/>
               </w:rPr>
-              <w:t>o Diretor(a) no sistema</w:t>
+              <w:t xml:space="preserve">o </w:t>
+            </w:r>
+            <w:proofErr w:type="gramStart"/>
+            <w:r>
+              <w:rPr>
+                <w:b w:val="0"/>
+                <w:sz w:val="20"/>
+                <w:szCs w:val="20"/>
+              </w:rPr>
+              <w:t>Diretor(</w:t>
+            </w:r>
+            <w:proofErr w:type="gramEnd"/>
+            <w:r>
+              <w:rPr>
+                <w:b w:val="0"/>
+                <w:sz w:val="20"/>
+                <w:szCs w:val="20"/>
+              </w:rPr>
+              <w:t>a) no sistema</w:t>
             </w:r>
           </w:p>
         </w:tc>
@@ -2453,12 +2481,7 @@
         <w:t xml:space="preserve"> [RN002]</w:t>
       </w:r>
       <w:r>
-        <w:t>, [RN006</w:t>
-      </w:r>
-      <w:bookmarkStart w:id="5" w:name="_GoBack"/>
-      <w:bookmarkEnd w:id="5"/>
-      <w:r>
-        <w:t>]</w:t>
+        <w:t>, [RN006]</w:t>
       </w:r>
       <w:r>
         <w:t>.</w:t>
@@ -3022,7 +3045,7 @@
           <w:szCs w:val="24"/>
         </w:rPr>
       </w:pPr>
-      <w:bookmarkStart w:id="6" w:name="_Toc466109970"/>
+      <w:bookmarkStart w:id="5" w:name="_Toc466109970"/>
       <w:r>
         <w:rPr>
           <w:rFonts w:asciiTheme="minorHAnsi" w:hAnsiTheme="minorHAnsi" w:cstheme="minorHAnsi"/>
@@ -3033,7 +3056,7 @@
         </w:rPr>
         <w:t>Fluxos de Exceção</w:t>
       </w:r>
-      <w:bookmarkEnd w:id="6"/>
+      <w:bookmarkEnd w:id="5"/>
     </w:p>
     <w:p>
       <w:pPr>
@@ -3390,7 +3413,7 @@
           <w:szCs w:val="24"/>
         </w:rPr>
       </w:pPr>
-      <w:bookmarkStart w:id="7" w:name="_Toc466109971"/>
+      <w:bookmarkStart w:id="6" w:name="_Toc466109971"/>
       <w:r>
         <w:rPr>
           <w:rFonts w:asciiTheme="minorHAnsi" w:hAnsiTheme="minorHAnsi" w:cstheme="minorHAnsi"/>
@@ -3401,7 +3424,7 @@
         </w:rPr>
         <w:t>PROTÓTIPOS</w:t>
       </w:r>
-      <w:bookmarkEnd w:id="7"/>
+      <w:bookmarkEnd w:id="6"/>
     </w:p>
     <w:p/>
     <w:p>
@@ -3475,7 +3498,15 @@
         <w:t xml:space="preserve">Caixa de seleção: </w:t>
       </w:r>
       <w:r>
-        <w:t>São referidos a campos do tipo checkbox.</w:t>
+        <w:t xml:space="preserve">São referidos a campos do tipo </w:t>
+      </w:r>
+      <w:proofErr w:type="spellStart"/>
+      <w:r>
+        <w:t>checkbox</w:t>
+      </w:r>
+      <w:proofErr w:type="spellEnd"/>
+      <w:r>
+        <w:t>.</w:t>
       </w:r>
     </w:p>
     <w:p>
@@ -3496,7 +3527,15 @@
         <w:t xml:space="preserve">Botão de Opção: </w:t>
       </w:r>
       <w:r>
-        <w:t>Referem-se a campos do tipo radio.</w:t>
+        <w:t xml:space="preserve">Referem-se a campos do tipo </w:t>
+      </w:r>
+      <w:proofErr w:type="spellStart"/>
+      <w:r>
+        <w:t>radio</w:t>
+      </w:r>
+      <w:proofErr w:type="spellEnd"/>
+      <w:r>
+        <w:t>.</w:t>
       </w:r>
     </w:p>
     <w:p>
@@ -3514,7 +3553,15 @@
         <w:t xml:space="preserve">Item de Múltipla Seleção: </w:t>
       </w:r>
       <w:r>
-        <w:t xml:space="preserve">São referidos a campos do tipo select com seleção múltipla. </w:t>
+        <w:t xml:space="preserve">São referidos a campos do tipo </w:t>
+      </w:r>
+      <w:proofErr w:type="spellStart"/>
+      <w:r>
+        <w:t>select</w:t>
+      </w:r>
+      <w:proofErr w:type="spellEnd"/>
+      <w:r>
+        <w:t xml:space="preserve"> com seleção múltipla. </w:t>
       </w:r>
     </w:p>
     <w:p/>
@@ -3538,27 +3585,28 @@
           <w:szCs w:val="24"/>
         </w:rPr>
       </w:pPr>
-      <w:bookmarkStart w:id="8" w:name="_Toc416816385"/>
-      <w:bookmarkStart w:id="9" w:name="_Toc416816763"/>
-      <w:bookmarkStart w:id="10" w:name="_Toc416817514"/>
-      <w:bookmarkStart w:id="11" w:name="_Toc416886430"/>
-      <w:bookmarkStart w:id="12" w:name="_Toc417054696"/>
-      <w:bookmarkStart w:id="13" w:name="_Toc417056909"/>
-      <w:bookmarkStart w:id="14" w:name="_Toc417565210"/>
-      <w:bookmarkStart w:id="15" w:name="_Toc417565222"/>
-      <w:bookmarkStart w:id="16" w:name="_Toc417565249"/>
-      <w:bookmarkStart w:id="17" w:name="_Toc422344487"/>
-      <w:bookmarkStart w:id="18" w:name="_Toc427009452"/>
-      <w:bookmarkStart w:id="19" w:name="_Toc427250513"/>
-      <w:bookmarkStart w:id="20" w:name="_Toc427565722"/>
-      <w:bookmarkStart w:id="21" w:name="_Toc427934380"/>
-      <w:bookmarkStart w:id="22" w:name="_Toc427934482"/>
-      <w:bookmarkStart w:id="23" w:name="_Toc432079330"/>
-      <w:bookmarkStart w:id="24" w:name="_Toc433857725"/>
-      <w:bookmarkStart w:id="25" w:name="_Toc433857878"/>
-      <w:bookmarkStart w:id="26" w:name="_Toc434543295"/>
-      <w:bookmarkStart w:id="27" w:name="_Toc463186984"/>
-      <w:bookmarkStart w:id="28" w:name="_Toc466109972"/>
+      <w:bookmarkStart w:id="7" w:name="_Toc416816385"/>
+      <w:bookmarkStart w:id="8" w:name="_Toc416816763"/>
+      <w:bookmarkStart w:id="9" w:name="_Toc416817514"/>
+      <w:bookmarkStart w:id="10" w:name="_Toc416886430"/>
+      <w:bookmarkStart w:id="11" w:name="_Toc417054696"/>
+      <w:bookmarkStart w:id="12" w:name="_Toc417056909"/>
+      <w:bookmarkStart w:id="13" w:name="_Toc417565210"/>
+      <w:bookmarkStart w:id="14" w:name="_Toc417565222"/>
+      <w:bookmarkStart w:id="15" w:name="_Toc417565249"/>
+      <w:bookmarkStart w:id="16" w:name="_Toc422344487"/>
+      <w:bookmarkStart w:id="17" w:name="_Toc427009452"/>
+      <w:bookmarkStart w:id="18" w:name="_Toc427250513"/>
+      <w:bookmarkStart w:id="19" w:name="_Toc427565722"/>
+      <w:bookmarkStart w:id="20" w:name="_Toc427934380"/>
+      <w:bookmarkStart w:id="21" w:name="_Toc427934482"/>
+      <w:bookmarkStart w:id="22" w:name="_Toc432079330"/>
+      <w:bookmarkStart w:id="23" w:name="_Toc433857725"/>
+      <w:bookmarkStart w:id="24" w:name="_Toc433857878"/>
+      <w:bookmarkStart w:id="25" w:name="_Toc434543295"/>
+      <w:bookmarkStart w:id="26" w:name="_Toc463186984"/>
+      <w:bookmarkStart w:id="27" w:name="_Toc466109972"/>
+      <w:bookmarkEnd w:id="7"/>
       <w:bookmarkEnd w:id="8"/>
       <w:bookmarkEnd w:id="9"/>
       <w:bookmarkEnd w:id="10"/>
@@ -3579,7 +3627,6 @@
       <w:bookmarkEnd w:id="25"/>
       <w:bookmarkEnd w:id="26"/>
       <w:bookmarkEnd w:id="27"/>
-      <w:bookmarkEnd w:id="28"/>
     </w:p>
     <w:p>
       <w:pPr>
@@ -3601,12 +3648,12 @@
           <w:szCs w:val="24"/>
         </w:rPr>
       </w:pPr>
-      <w:bookmarkStart w:id="29" w:name="_Toc434543296"/>
-      <w:bookmarkStart w:id="30" w:name="_Toc463186985"/>
-      <w:bookmarkStart w:id="31" w:name="_Toc466109973"/>
+      <w:bookmarkStart w:id="28" w:name="_Toc434543296"/>
+      <w:bookmarkStart w:id="29" w:name="_Toc463186985"/>
+      <w:bookmarkStart w:id="30" w:name="_Toc466109973"/>
+      <w:bookmarkEnd w:id="28"/>
       <w:bookmarkEnd w:id="29"/>
       <w:bookmarkEnd w:id="30"/>
-      <w:bookmarkEnd w:id="31"/>
     </w:p>
     <w:p>
       <w:pPr>
@@ -3623,7 +3670,7 @@
           <w:szCs w:val="24"/>
         </w:rPr>
       </w:pPr>
-      <w:bookmarkStart w:id="32" w:name="_Toc466109974"/>
+      <w:bookmarkStart w:id="31" w:name="_Toc466109974"/>
       <w:r>
         <w:rPr>
           <w:rFonts w:asciiTheme="minorHAnsi" w:hAnsiTheme="minorHAnsi" w:cstheme="minorHAnsi"/>
@@ -3634,25 +3681,68 @@
         </w:rPr>
         <w:t>Realizar Login</w:t>
       </w:r>
-      <w:bookmarkEnd w:id="32"/>
-    </w:p>
-    <w:p>
-      <w:pPr>
-        <w:jc w:val="center"/>
-        <w:rPr>
+      <w:bookmarkEnd w:id="31"/>
+    </w:p>
+    <w:p/>
+    <w:p>
+      <w:pPr>
+        <w:rPr>
+          <w:b/>
           <w:sz w:val="20"/>
         </w:rPr>
       </w:pPr>
       <w:r>
         <w:rPr>
+          <w:b/>
+          <w:noProof/>
           <w:sz w:val="20"/>
-        </w:rPr>
-        <w:t>[Protótipo]</w:t>
-      </w:r>
-    </w:p>
-    <w:p>
-      <w:pPr>
-        <w:ind w:firstLine="360"/>
+          <w:lang w:eastAsia="pt-BR"/>
+        </w:rPr>
+        <w:drawing>
+          <wp:inline distT="0" distB="0" distL="0" distR="0" wp14:anchorId="3FFC75F1" wp14:editId="4A0305AB">
+            <wp:extent cx="5400040" cy="2802890"/>
+            <wp:effectExtent l="0" t="0" r="0" b="0"/>
+            <wp:docPr id="1" name="Imagem 1"/>
+            <wp:cNvGraphicFramePr>
+              <a:graphicFrameLocks xmlns:a="http://schemas.openxmlformats.org/drawingml/2006/main" noChangeAspect="1"/>
+            </wp:cNvGraphicFramePr>
+            <a:graphic xmlns:a="http://schemas.openxmlformats.org/drawingml/2006/main">
+              <a:graphicData uri="http://schemas.openxmlformats.org/drawingml/2006/picture">
+                <pic:pic xmlns:pic="http://schemas.openxmlformats.org/drawingml/2006/picture">
+                  <pic:nvPicPr>
+                    <pic:cNvPr id="1" name="Login.png"/>
+                    <pic:cNvPicPr/>
+                  </pic:nvPicPr>
+                  <pic:blipFill>
+                    <a:blip r:embed="rId8">
+                      <a:extLst>
+                        <a:ext uri="{28A0092B-C50C-407E-A947-70E740481C1C}">
+                          <a14:useLocalDpi xmlns:a14="http://schemas.microsoft.com/office/drawing/2010/main" val="0"/>
+                        </a:ext>
+                      </a:extLst>
+                    </a:blip>
+                    <a:stretch>
+                      <a:fillRect/>
+                    </a:stretch>
+                  </pic:blipFill>
+                  <pic:spPr>
+                    <a:xfrm>
+                      <a:off x="0" y="0"/>
+                      <a:ext cx="5400040" cy="2802890"/>
+                    </a:xfrm>
+                    <a:prstGeom prst="rect">
+                      <a:avLst/>
+                    </a:prstGeom>
+                  </pic:spPr>
+                </pic:pic>
+              </a:graphicData>
+            </a:graphic>
+          </wp:inline>
+        </w:drawing>
+      </w:r>
+    </w:p>
+    <w:p>
+      <w:pPr>
         <w:rPr>
           <w:b/>
           <w:sz w:val="20"/>
@@ -4277,7 +4367,7 @@
                 <w:szCs w:val="16"/>
               </w:rPr>
             </w:pPr>
-            <w:hyperlink r:id="rId8" w:history="1">
+            <w:hyperlink r:id="rId9" w:history="1">
               <w:r>
                 <w:rPr>
                   <w:rStyle w:val="Hyperlink"/>
@@ -4430,6 +4520,7 @@
                 <w:szCs w:val="16"/>
               </w:rPr>
             </w:pPr>
+            <w:proofErr w:type="spellStart"/>
             <w:r>
               <w:rPr>
                 <w:rFonts w:asciiTheme="minorHAnsi" w:hAnsiTheme="minorHAnsi" w:cs="Arial"/>
@@ -4438,6 +4529,7 @@
               </w:rPr>
               <w:t>Password</w:t>
             </w:r>
+            <w:proofErr w:type="spellEnd"/>
           </w:p>
         </w:tc>
         <w:tc>
@@ -4775,6 +4867,7 @@
                 <w:sz w:val="20"/>
                 <w:szCs w:val="20"/>
               </w:rPr>
+              <w:lastRenderedPageBreak/>
               <w:t>Nome</w:t>
             </w:r>
           </w:p>
@@ -5192,8 +5285,15 @@
               <w:pStyle w:val="infoblue"/>
             </w:pPr>
             <w:r>
-              <w:lastRenderedPageBreak/>
-              <w:t xml:space="preserve">O sistema irá realizar logout caso o usuário não exerça nenhuma atividade no sistema </w:t>
+              <w:t xml:space="preserve">O sistema irá realizar </w:t>
+            </w:r>
+            <w:proofErr w:type="spellStart"/>
+            <w:r>
+              <w:t>logout</w:t>
+            </w:r>
+            <w:proofErr w:type="spellEnd"/>
+            <w:r>
+              <w:t xml:space="preserve"> caso o usuário não exerça nenhuma atividade no sistema </w:t>
             </w:r>
             <w:r>
               <w:t>n</w:t>
@@ -5230,8 +5330,8 @@
           <w:szCs w:val="24"/>
         </w:rPr>
       </w:pPr>
-      <w:bookmarkStart w:id="33" w:name="_Toc417048669"/>
-      <w:bookmarkStart w:id="34" w:name="_Toc466109975"/>
+      <w:bookmarkStart w:id="32" w:name="_Toc417048669"/>
+      <w:bookmarkStart w:id="33" w:name="_Toc466109975"/>
       <w:r>
         <w:rPr>
           <w:rFonts w:asciiTheme="minorHAnsi" w:hAnsiTheme="minorHAnsi" w:cstheme="minorHAnsi"/>
@@ -5242,8 +5342,8 @@
         </w:rPr>
         <w:t>Recuperar Senha</w:t>
       </w:r>
+      <w:bookmarkEnd w:id="32"/>
       <w:bookmarkEnd w:id="33"/>
-      <w:bookmarkEnd w:id="34"/>
     </w:p>
     <w:p>
       <w:pPr>
@@ -5255,25 +5355,58 @@
     </w:p>
     <w:p>
       <w:pPr>
-        <w:jc w:val="center"/>
-        <w:rPr>
-          <w:sz w:val="20"/>
-        </w:rPr>
-      </w:pPr>
-      <w:r>
-        <w:rPr>
-          <w:sz w:val="20"/>
-        </w:rPr>
-        <w:t>[Protótipo]</w:t>
-      </w:r>
-    </w:p>
-    <w:p>
-      <w:pPr>
         <w:rPr>
           <w:noProof/>
           <w:lang w:eastAsia="pt-BR"/>
         </w:rPr>
       </w:pPr>
+      <w:r>
+        <w:rPr>
+          <w:noProof/>
+          <w:lang w:eastAsia="pt-BR"/>
+        </w:rPr>
+        <w:drawing>
+          <wp:inline distT="0" distB="0" distL="0" distR="0" wp14:anchorId="258C523C" wp14:editId="60C89F6A">
+            <wp:extent cx="5400040" cy="3136265"/>
+            <wp:effectExtent l="0" t="0" r="0" b="6985"/>
+            <wp:docPr id="2" name="Imagem 2"/>
+            <wp:cNvGraphicFramePr>
+              <a:graphicFrameLocks xmlns:a="http://schemas.openxmlformats.org/drawingml/2006/main" noChangeAspect="1"/>
+            </wp:cNvGraphicFramePr>
+            <a:graphic xmlns:a="http://schemas.openxmlformats.org/drawingml/2006/main">
+              <a:graphicData uri="http://schemas.openxmlformats.org/drawingml/2006/picture">
+                <pic:pic xmlns:pic="http://schemas.openxmlformats.org/drawingml/2006/picture">
+                  <pic:nvPicPr>
+                    <pic:cNvPr id="2" name="RecuperarSenha.png"/>
+                    <pic:cNvPicPr/>
+                  </pic:nvPicPr>
+                  <pic:blipFill>
+                    <a:blip r:embed="rId10">
+                      <a:extLst>
+                        <a:ext uri="{28A0092B-C50C-407E-A947-70E740481C1C}">
+                          <a14:useLocalDpi xmlns:a14="http://schemas.microsoft.com/office/drawing/2010/main" val="0"/>
+                        </a:ext>
+                      </a:extLst>
+                    </a:blip>
+                    <a:stretch>
+                      <a:fillRect/>
+                    </a:stretch>
+                  </pic:blipFill>
+                  <pic:spPr>
+                    <a:xfrm>
+                      <a:off x="0" y="0"/>
+                      <a:ext cx="5400040" cy="3136265"/>
+                    </a:xfrm>
+                    <a:prstGeom prst="rect">
+                      <a:avLst/>
+                    </a:prstGeom>
+                  </pic:spPr>
+                </pic:pic>
+              </a:graphicData>
+            </a:graphic>
+          </wp:inline>
+        </w:drawing>
+      </w:r>
     </w:p>
     <w:p>
       <w:pPr>
@@ -5905,7 +6038,7 @@
                 <w:szCs w:val="16"/>
               </w:rPr>
             </w:pPr>
-            <w:hyperlink r:id="rId9" w:history="1">
+            <w:hyperlink r:id="rId11" w:history="1">
               <w:r>
                 <w:rPr>
                   <w:rStyle w:val="Hyperlink"/>
@@ -6245,6 +6378,102 @@
                 <w:szCs w:val="20"/>
               </w:rPr>
               <w:t>.</w:t>
+            </w:r>
+          </w:p>
+        </w:tc>
+      </w:tr>
+      <w:tr>
+        <w:tc>
+          <w:tcPr>
+            <w:tcW w:w="2236" w:type="dxa"/>
+            <w:shd w:val="clear" w:color="auto" w:fill="FFFFFF"/>
+            <w:vAlign w:val="center"/>
+          </w:tcPr>
+          <w:p>
+            <w:pPr>
+              <w:jc w:val="center"/>
+              <w:rPr>
+                <w:sz w:val="20"/>
+                <w:szCs w:val="20"/>
+              </w:rPr>
+            </w:pPr>
+            <w:r>
+              <w:rPr>
+                <w:sz w:val="20"/>
+                <w:szCs w:val="20"/>
+              </w:rPr>
+              <w:t>Voltar</w:t>
+            </w:r>
+          </w:p>
+        </w:tc>
+        <w:tc>
+          <w:tcPr>
+            <w:tcW w:w="4458" w:type="dxa"/>
+            <w:shd w:val="clear" w:color="auto" w:fill="FFFFFF"/>
+            <w:vAlign w:val="center"/>
+          </w:tcPr>
+          <w:p>
+            <w:pPr>
+              <w:jc w:val="center"/>
+              <w:rPr>
+                <w:sz w:val="20"/>
+                <w:szCs w:val="20"/>
+              </w:rPr>
+            </w:pPr>
+            <w:r>
+              <w:rPr>
+                <w:sz w:val="20"/>
+                <w:szCs w:val="20"/>
+              </w:rPr>
+              <w:t>Retorna o usuário para a tela de login</w:t>
+            </w:r>
+          </w:p>
+        </w:tc>
+        <w:tc>
+          <w:tcPr>
+            <w:tcW w:w="992" w:type="dxa"/>
+            <w:shd w:val="clear" w:color="auto" w:fill="auto"/>
+            <w:vAlign w:val="center"/>
+          </w:tcPr>
+          <w:p>
+            <w:pPr>
+              <w:spacing w:line="100" w:lineRule="atLeast"/>
+              <w:jc w:val="center"/>
+              <w:rPr>
+                <w:sz w:val="20"/>
+                <w:szCs w:val="20"/>
+              </w:rPr>
+            </w:pPr>
+            <w:r>
+              <w:rPr>
+                <w:sz w:val="20"/>
+                <w:szCs w:val="20"/>
+              </w:rPr>
+              <w:t>Ícone</w:t>
+            </w:r>
+          </w:p>
+        </w:tc>
+        <w:tc>
+          <w:tcPr>
+            <w:tcW w:w="1559" w:type="dxa"/>
+            <w:shd w:val="clear" w:color="auto" w:fill="auto"/>
+            <w:vAlign w:val="center"/>
+          </w:tcPr>
+          <w:p>
+            <w:pPr>
+              <w:spacing w:line="100" w:lineRule="atLeast"/>
+              <w:jc w:val="center"/>
+              <w:rPr>
+                <w:sz w:val="20"/>
+                <w:szCs w:val="20"/>
+              </w:rPr>
+            </w:pPr>
+            <w:r>
+              <w:rPr>
+                <w:sz w:val="20"/>
+                <w:szCs w:val="20"/>
+              </w:rPr>
+              <w:t>N/A</w:t>
             </w:r>
           </w:p>
         </w:tc>
@@ -6399,9 +6628,14 @@
         </w:rPr>
       </w:pPr>
     </w:p>
+    <w:p/>
     <w:p>
       <w:pPr>
         <w:pStyle w:val="Ttulo2"/>
+        <w:numPr>
+          <w:ilvl w:val="1"/>
+          <w:numId w:val="12"/>
+        </w:numPr>
         <w:rPr>
           <w:rFonts w:asciiTheme="minorHAnsi" w:hAnsiTheme="minorHAnsi" w:cstheme="minorHAnsi"/>
           <w:b/>
@@ -6410,17 +6644,8 @@
           <w:szCs w:val="24"/>
         </w:rPr>
       </w:pPr>
-    </w:p>
-    <w:p/>
-    <w:p/>
-    <w:p/>
-    <w:p>
-      <w:pPr>
-        <w:pStyle w:val="Ttulo2"/>
-        <w:numPr>
-          <w:ilvl w:val="1"/>
-          <w:numId w:val="12"/>
-        </w:numPr>
+      <w:bookmarkStart w:id="34" w:name="_Toc466109976"/>
+      <w:r>
         <w:rPr>
           <w:rFonts w:asciiTheme="minorHAnsi" w:hAnsiTheme="minorHAnsi" w:cstheme="minorHAnsi"/>
           <w:b/>
@@ -6428,28 +6653,17 @@
           <w:sz w:val="22"/>
           <w:szCs w:val="24"/>
         </w:rPr>
-      </w:pPr>
-      <w:bookmarkStart w:id="35" w:name="_Toc466109976"/>
-      <w:r>
-        <w:rPr>
-          <w:rFonts w:asciiTheme="minorHAnsi" w:hAnsiTheme="minorHAnsi" w:cstheme="minorHAnsi"/>
+        <w:t>E-mail de Nova Senha.</w:t>
+      </w:r>
+      <w:bookmarkEnd w:id="34"/>
+    </w:p>
+    <w:p>
+      <w:pPr>
+        <w:ind w:left="708"/>
+        <w:rPr>
           <w:b/>
-          <w:color w:val="000000" w:themeColor="text1"/>
-          <w:sz w:val="22"/>
-          <w:szCs w:val="24"/>
-        </w:rPr>
-        <w:lastRenderedPageBreak/>
-        <w:t>E-mail de Nova Senha.</w:t>
-      </w:r>
-      <w:bookmarkEnd w:id="35"/>
-    </w:p>
-    <w:p>
-      <w:pPr>
-        <w:ind w:left="3540"/>
-      </w:pPr>
-      <w:r>
-        <w:t>[Protótipo]</w:t>
-      </w:r>
+        </w:rPr>
+      </w:pPr>
     </w:p>
     <w:p>
       <w:pPr>
@@ -6462,6 +6676,12 @@
         <w:rPr>
           <w:b/>
         </w:rPr>
+        <w:t>|</w:t>
+      </w:r>
+      <w:r>
+        <w:rPr>
+          <w:b/>
+        </w:rPr>
         <w:t xml:space="preserve">      </w:t>
       </w:r>
       <w:r>
@@ -6473,17 +6693,39 @@
       <w:r>
         <w:t>Senha Temporária</w:t>
       </w:r>
-    </w:p>
-    <w:p>
-      <w:pPr>
+      <w:r>
+        <w:tab/>
+      </w:r>
+      <w:r>
+        <w:tab/>
+      </w:r>
+      <w:r>
+        <w:tab/>
+      </w:r>
+      <w:r>
+        <w:tab/>
+      </w:r>
+      <w:r>
+        <w:tab/>
+        <w:t xml:space="preserve">           </w:t>
+      </w:r>
+      <w:r>
         <w:rPr>
           <w:b/>
         </w:rPr>
-      </w:pPr>
-      <w:r>
+        <w:t>|</w:t>
+      </w:r>
+    </w:p>
+    <w:p>
+      <w:pPr>
         <w:rPr>
           <w:b/>
         </w:rPr>
+      </w:pPr>
+      <w:r>
+        <w:rPr>
+          <w:b/>
+        </w:rPr>
         <w:t xml:space="preserve"> </w:t>
       </w:r>
       <w:r>
@@ -6491,30 +6733,94 @@
           <w:b/>
         </w:rPr>
         <w:tab/>
-        <w:t xml:space="preserve">     Conteúdo do E-mail: </w:t>
+        <w:t>|</w:t>
+      </w:r>
+      <w:r>
+        <w:rPr>
+          <w:b/>
+        </w:rPr>
+        <w:t xml:space="preserve">   Conteúdo do E-mail: </w:t>
       </w:r>
       <w:r>
         <w:t>ORPHA - Sistema de Gestão de Orfanatos</w:t>
       </w:r>
-    </w:p>
-    <w:p>
-      <w:pPr>
-        <w:ind w:left="2124" w:firstLine="708"/>
-      </w:pPr>
+      <w:r>
+        <w:tab/>
+        <w:t xml:space="preserve">           </w:t>
+      </w:r>
+      <w:r>
+        <w:rPr>
+          <w:b/>
+        </w:rPr>
+        <w:t>|</w:t>
+      </w:r>
+    </w:p>
+    <w:p>
+      <w:r>
+        <w:t xml:space="preserve">              </w:t>
+      </w:r>
+      <w:r>
+        <w:rPr>
+          <w:b/>
+        </w:rPr>
+        <w:t>|</w:t>
+      </w:r>
+      <w:r>
+        <w:tab/>
+      </w:r>
+      <w:r>
+        <w:tab/>
+      </w:r>
+      <w:r>
+        <w:tab/>
+      </w:r>
       <w:r>
         <w:t>Sua senha temporária é: [Senha temporária].</w:t>
       </w:r>
-    </w:p>
-    <w:p>
-      <w:pPr>
-        <w:ind w:left="2832"/>
+      <w:r>
+        <w:t xml:space="preserve">                </w:t>
+      </w:r>
+      <w:r>
+        <w:rPr>
+          <w:b/>
+        </w:rPr>
+        <w:t>|</w:t>
+      </w:r>
+      <w:r>
+        <w:t xml:space="preserve">      </w:t>
+      </w:r>
+    </w:p>
+    <w:p>
+      <w:pPr>
+        <w:ind w:left="2832" w:hanging="2832"/>
         <w:rPr>
           <w:noProof/>
           <w:lang w:eastAsia="pt-BR"/>
         </w:rPr>
       </w:pPr>
       <w:r>
-        <w:t>Para realizar login e alterar sua senha, copie a senha       disponibilizada e acesse o link: [Endereço do link]</w:t>
+        <w:t xml:space="preserve">              </w:t>
+      </w:r>
+      <w:r>
+        <w:rPr>
+          <w:b/>
+        </w:rPr>
+        <w:t>|</w:t>
+      </w:r>
+      <w:r>
+        <w:tab/>
+      </w:r>
+      <w:r>
+        <w:t xml:space="preserve">Para realizar login e alterar sua senha, copie a senha   </w:t>
+      </w:r>
+      <w:r>
+        <w:rPr>
+          <w:b/>
+        </w:rPr>
+        <w:t>|</w:t>
+      </w:r>
+      <w:r>
+        <w:t xml:space="preserve">    disponibilizada e acesse o link: [Endereço do link]</w:t>
       </w:r>
     </w:p>
     <w:p>
@@ -7100,6 +7406,7 @@
         <w:rPr>
           <w:rFonts w:asciiTheme="minorHAnsi" w:hAnsiTheme="minorHAnsi" w:cs="Arial"/>
         </w:rPr>
+        <w:lastRenderedPageBreak/>
         <w:t>Definição dos Comandos</w:t>
       </w:r>
     </w:p>
@@ -7489,7 +7796,7 @@
           <w:szCs w:val="24"/>
         </w:rPr>
       </w:pPr>
-      <w:bookmarkStart w:id="36" w:name="_Toc466109977"/>
+      <w:bookmarkStart w:id="35" w:name="_Toc466109977"/>
       <w:r>
         <w:rPr>
           <w:rFonts w:asciiTheme="minorHAnsi" w:hAnsiTheme="minorHAnsi" w:cstheme="minorHAnsi"/>
@@ -7500,16 +7807,66 @@
         </w:rPr>
         <w:t>Alterar Senha</w:t>
       </w:r>
-      <w:bookmarkEnd w:id="36"/>
-    </w:p>
-    <w:p>
-      <w:pPr>
-        <w:ind w:firstLine="360"/>
+      <w:bookmarkEnd w:id="35"/>
+    </w:p>
+    <w:p>
+      <w:pPr>
         <w:rPr>
           <w:b/>
           <w:sz w:val="20"/>
         </w:rPr>
       </w:pPr>
+      <w:bookmarkStart w:id="36" w:name="_GoBack"/>
+      <w:bookmarkEnd w:id="36"/>
+      <w:r>
+        <w:rPr>
+          <w:b/>
+          <w:noProof/>
+          <w:sz w:val="20"/>
+          <w:lang w:eastAsia="pt-BR"/>
+        </w:rPr>
+        <w:drawing>
+          <wp:inline distT="0" distB="0" distL="0" distR="0" wp14:anchorId="464593FE" wp14:editId="73051B35">
+            <wp:extent cx="5400040" cy="2579370"/>
+            <wp:effectExtent l="0" t="0" r="0" b="0"/>
+            <wp:docPr id="4" name="Imagem 4"/>
+            <wp:cNvGraphicFramePr>
+              <a:graphicFrameLocks xmlns:a="http://schemas.openxmlformats.org/drawingml/2006/main" noChangeAspect="1"/>
+            </wp:cNvGraphicFramePr>
+            <a:graphic xmlns:a="http://schemas.openxmlformats.org/drawingml/2006/main">
+              <a:graphicData uri="http://schemas.openxmlformats.org/drawingml/2006/picture">
+                <pic:pic xmlns:pic="http://schemas.openxmlformats.org/drawingml/2006/picture">
+                  <pic:nvPicPr>
+                    <pic:cNvPr id="4" name="AlterarSenha.png"/>
+                    <pic:cNvPicPr/>
+                  </pic:nvPicPr>
+                  <pic:blipFill>
+                    <a:blip r:embed="rId12" cstate="print">
+                      <a:extLst>
+                        <a:ext uri="{28A0092B-C50C-407E-A947-70E740481C1C}">
+                          <a14:useLocalDpi xmlns:a14="http://schemas.microsoft.com/office/drawing/2010/main" val="0"/>
+                        </a:ext>
+                      </a:extLst>
+                    </a:blip>
+                    <a:stretch>
+                      <a:fillRect/>
+                    </a:stretch>
+                  </pic:blipFill>
+                  <pic:spPr>
+                    <a:xfrm>
+                      <a:off x="0" y="0"/>
+                      <a:ext cx="5400040" cy="2579370"/>
+                    </a:xfrm>
+                    <a:prstGeom prst="rect">
+                      <a:avLst/>
+                    </a:prstGeom>
+                  </pic:spPr>
+                </pic:pic>
+              </a:graphicData>
+            </a:graphic>
+          </wp:inline>
+        </w:drawing>
+      </w:r>
     </w:p>
     <w:p>
       <w:pPr>
@@ -7951,6 +8308,7 @@
                 <w:szCs w:val="16"/>
               </w:rPr>
             </w:pPr>
+            <w:proofErr w:type="spellStart"/>
             <w:r>
               <w:rPr>
                 <w:rFonts w:asciiTheme="minorHAnsi" w:hAnsiTheme="minorHAnsi" w:cs="Arial"/>
@@ -7959,6 +8317,7 @@
               </w:rPr>
               <w:t>Password</w:t>
             </w:r>
+            <w:proofErr w:type="spellEnd"/>
           </w:p>
         </w:tc>
         <w:tc>
@@ -8237,7 +8596,15 @@
                 <w:rFonts w:asciiTheme="minorHAnsi" w:hAnsiTheme="minorHAnsi"/>
                 <w:szCs w:val="16"/>
               </w:rPr>
-              <w:t>- Caso o usuário informe um tamanho de senha inválido o sistema retorna a mensagem [MSG010]</w:t>
+              <w:t xml:space="preserve">- Caso o usuário informe um tamanho de senha inválido o sistema retorna a </w:t>
+            </w:r>
+            <w:r>
+              <w:rPr>
+                <w:rFonts w:asciiTheme="minorHAnsi" w:hAnsiTheme="minorHAnsi"/>
+                <w:szCs w:val="16"/>
+              </w:rPr>
+              <w:lastRenderedPageBreak/>
+              <w:t>mensagem [MSG010]</w:t>
             </w:r>
           </w:p>
         </w:tc>
@@ -8330,6 +8697,7 @@
                 <w:szCs w:val="16"/>
               </w:rPr>
             </w:pPr>
+            <w:proofErr w:type="spellStart"/>
             <w:r>
               <w:rPr>
                 <w:rFonts w:asciiTheme="minorHAnsi" w:hAnsiTheme="minorHAnsi" w:cs="Arial"/>
@@ -8338,6 +8706,7 @@
               </w:rPr>
               <w:t>Password</w:t>
             </w:r>
+            <w:proofErr w:type="spellEnd"/>
           </w:p>
         </w:tc>
         <w:tc>
@@ -9056,8 +9425,8 @@
       </w:pPr>
     </w:p>
     <w:sectPr>
-      <w:headerReference w:type="default" r:id="rId10"/>
-      <w:footerReference w:type="default" r:id="rId11"/>
+      <w:headerReference w:type="default" r:id="rId13"/>
+      <w:footerReference w:type="default" r:id="rId14"/>
       <w:pgSz w:w="11906" w:h="16838"/>
       <w:pgMar w:top="1417" w:right="1701" w:bottom="1417" w:left="1701" w:header="708" w:footer="708" w:gutter="0"/>
       <w:cols w:space="708"/>
@@ -9262,7 +9631,7 @@
             <w:noProof/>
             <w:szCs w:val="24"/>
           </w:rPr>
-          <w:t>4</w:t>
+          <w:t>10</w:t>
         </w:r>
         <w:r>
           <w:rPr>
@@ -9310,7 +9679,7 @@
             <w:noProof/>
             <w:szCs w:val="24"/>
           </w:rPr>
-          <w:t>9</w:t>
+          <w:t>10</w:t>
         </w:r>
         <w:r>
           <w:rPr>
@@ -13224,7 +13593,7 @@
 </file>
 
 <file path=customXml/itemProps1.xml><?xml version="1.0" encoding="utf-8"?>
-<ds:datastoreItem xmlns:ds="http://schemas.openxmlformats.org/officeDocument/2006/customXml" ds:itemID="{A33A13D5-BE78-4BCF-A938-01D1E9A75301}">
+<ds:datastoreItem xmlns:ds="http://schemas.openxmlformats.org/officeDocument/2006/customXml" ds:itemID="{9FCABFA7-22D8-4DF7-AD12-C8EF52ED8E04}">
   <ds:schemaRefs>
     <ds:schemaRef ds:uri="http://schemas.openxmlformats.org/officeDocument/2006/bibliography"/>
   </ds:schemaRefs>

</xml_diff>